<commit_message>
Uploads- comprovantesPagto e ImagemPgto
</commit_message>
<xml_diff>
--- a/uploads/Proposta/PropostaSUPORTE TÉCNICO_RD NOTÁVEIS_.docx
+++ b/uploads/Proposta/PropostaSUPORTE TÉCNICO_RD NOTÁVEIS_.docx
@@ -614,7 +614,7 @@
             <w:rPr>
               <w:rFonts w:ascii="Abel" w:hAnsi="Abel" w:cs="Abel"/>
             </w:rPr>
-            <w:t xml:space="preserve"/>
+            <w:t xml:space="preserve">INCLUI BV DE R$ 378,00</w:t>
           </w:r>
         </w:t>
       </w:r>
@@ -1398,7 +1398,7 @@
           <w:i/>
           <w:iCs/>
         </w:rPr>
-        <w:t xml:space="preserve">23/01/2026</w:t>
+        <w:t xml:space="preserve">26/01/2026</w:t>
       </w:r>
     </w:p>
     <w:p>

</xml_diff>